<commit_message>
add more stuff to lecture 1.1
</commit_message>
<xml_diff>
--- a/C++/Lecture1.1info.docx
+++ b/C++/Lecture1.1info.docx
@@ -564,11 +564,13 @@
         </w:numPr>
         <w:ind w:left="284" w:hanging="284"/>
         <w:rPr>
-          <w:lang w:val="en-US"/>
-        </w:rPr>
-      </w:pPr>
-      <w:r>
-        <w:rPr>
+          <w:color w:val="FF0000"/>
+          <w:lang w:val="en-US"/>
+        </w:rPr>
+      </w:pPr>
+      <w:r>
+        <w:rPr>
+          <w:color w:val="FF0000"/>
           <w:lang w:val="en-US"/>
         </w:rPr>
         <w:t xml:space="preserve">Create a function that gets an integer as input and prints on the </w:t>
@@ -576,6 +578,7 @@
       <w:proofErr w:type="gramStart"/>
       <w:r>
         <w:rPr>
+          <w:color w:val="FF0000"/>
           <w:lang w:val="en-US"/>
         </w:rPr>
         <w:t>console  whether</w:t>
@@ -583,6 +586,7 @@
       <w:proofErr w:type="gramEnd"/>
       <w:r>
         <w:rPr>
+          <w:color w:val="FF0000"/>
           <w:lang w:val="en-US"/>
         </w:rPr>
         <w:t xml:space="preserve"> it is “even” or “uneven”.</w:t>
@@ -597,14 +601,72 @@
         </w:numPr>
         <w:ind w:left="284" w:hanging="284"/>
         <w:rPr>
-          <w:lang w:val="en-US"/>
-        </w:rPr>
-      </w:pPr>
-      <w:r>
-        <w:rPr>
-          <w:lang w:val="en-US"/>
-        </w:rPr>
-        <w:t>Create a function that gets two integers ‘base’ and ‘expon</w:t>
+          <w:color w:val="FF0000"/>
+          <w:lang w:val="en-US"/>
+        </w:rPr>
+      </w:pPr>
+      <w:r>
+        <w:rPr>
+          <w:color w:val="FF0000"/>
+          <w:lang w:val="en-US"/>
+        </w:rPr>
+        <w:t>Create a function that gets two integers ‘base’ and ‘exponent’ as input, and recursively(!) calculates ‘base’ to the power of ‘exponent’. It can be assumed that ‘exponent’ is not negative.</w:t>
+      </w:r>
+    </w:p>
+    <w:p>
+      <w:pPr>
+        <w:pStyle w:val="ListParagraph"/>
+        <w:numPr>
+          <w:ilvl w:val="0"/>
+          <w:numId w:val="3"/>
+        </w:numPr>
+        <w:ind w:left="284" w:hanging="284"/>
+        <w:rPr>
+          <w:color w:val="FF0000"/>
+          <w:lang w:val="en-US"/>
+        </w:rPr>
+      </w:pPr>
+      <w:r>
+        <w:rPr>
+          <w:color w:val="FF0000"/>
+          <w:lang w:val="en-US"/>
+        </w:rPr>
+        <w:t>Create a function that gets one integer as input and returns whether or not the number is prime. If needed, you can include &lt;</w:t>
+      </w:r>
+      <w:proofErr w:type="spellStart"/>
+      <w:r>
+        <w:rPr>
+          <w:color w:val="FF0000"/>
+          <w:lang w:val="en-US"/>
+        </w:rPr>
+        <w:t>cmath</w:t>
+      </w:r>
+      <w:proofErr w:type="spellEnd"/>
+      <w:r>
+        <w:rPr>
+          <w:color w:val="FF0000"/>
+          <w:lang w:val="en-US"/>
+        </w:rPr>
+        <w:t>&gt; to calculate the square root.</w:t>
+      </w:r>
+    </w:p>
+    <w:p>
+      <w:pPr>
+        <w:pStyle w:val="ListParagraph"/>
+        <w:numPr>
+          <w:ilvl w:val="0"/>
+          <w:numId w:val="3"/>
+        </w:numPr>
+        <w:ind w:left="284" w:hanging="284"/>
+        <w:rPr>
+          <w:lang w:val="en-US"/>
+        </w:rPr>
+      </w:pPr>
+      <w:r>
+        <w:rPr>
+          <w:lang w:val="en-US"/>
+        </w:rPr>
+        <w:t>Create a function tha</w:t>
       </w:r>
       <w:bookmarkStart w:id="0" w:name="_GoBack"/>
       <w:bookmarkEnd w:id="0"/>
@@ -612,59 +674,7 @@
         <w:rPr>
           <w:lang w:val="en-US"/>
         </w:rPr>
-        <w:t>ent’ as input, and recursively(!) calculates ‘base’ to the power of ‘exponent’. It can be assumed that ‘exponent’ is not negative.</w:t>
-      </w:r>
-    </w:p>
-    <w:p>
-      <w:pPr>
-        <w:pStyle w:val="ListParagraph"/>
-        <w:numPr>
-          <w:ilvl w:val="0"/>
-          <w:numId w:val="3"/>
-        </w:numPr>
-        <w:ind w:left="284" w:hanging="284"/>
-        <w:rPr>
-          <w:lang w:val="en-US"/>
-        </w:rPr>
-      </w:pPr>
-      <w:r>
-        <w:rPr>
-          <w:lang w:val="en-US"/>
-        </w:rPr>
-        <w:t>Create a function that gets one integer as input and returns whether or not the number is prime. If needed, you can include &lt;</w:t>
-      </w:r>
-      <w:proofErr w:type="spellStart"/>
-      <w:r>
-        <w:rPr>
-          <w:lang w:val="en-US"/>
-        </w:rPr>
-        <w:t>cmath</w:t>
-      </w:r>
-      <w:proofErr w:type="spellEnd"/>
-      <w:r>
-        <w:rPr>
-          <w:lang w:val="en-US"/>
-        </w:rPr>
-        <w:t>&gt; to calculate the square root.</w:t>
-      </w:r>
-    </w:p>
-    <w:p>
-      <w:pPr>
-        <w:pStyle w:val="ListParagraph"/>
-        <w:numPr>
-          <w:ilvl w:val="0"/>
-          <w:numId w:val="3"/>
-        </w:numPr>
-        <w:ind w:left="284" w:hanging="284"/>
-        <w:rPr>
-          <w:lang w:val="en-US"/>
-        </w:rPr>
-      </w:pPr>
-      <w:r>
-        <w:rPr>
-          <w:lang w:val="en-US"/>
-        </w:rPr>
-        <w:t>Create a function that gets an array of integers and a single integer</w:t>
+        <w:t>t gets an array of integers and a single integer</w:t>
       </w:r>
       <w:r>
         <w:rPr>

</xml_diff>